<commit_message>
Update Hệ thống quản lý gia phả một dòng họ.docx
</commit_message>
<xml_diff>
--- a/Hệ thống quản lý gia phả một dòng họ.docx
+++ b/Hệ thống quản lý gia phả một dòng họ.docx
@@ -94,7 +94,7 @@
           </mc:Choice>
           <mc:Fallback>
             <w:pict>
-              <v:line w14:anchorId="3C80C766" id="Line 57" o:spid="_x0000_s1026" style="position:absolute;z-index:251662336;visibility:visible;mso-wrap-style:square;mso-width-percent:0;mso-height-percent:0;mso-wrap-distance-left:9pt;mso-wrap-distance-top:0;mso-wrap-distance-right:9pt;mso-wrap-distance-bottom:0;mso-position-horizontal:absolute;mso-position-horizontal-relative:text;mso-position-vertical:absolute;mso-position-vertical-relative:text;mso-width-percent:0;mso-height-percent:0;mso-width-relative:page;mso-height-relative:page" from="107.25pt,7.15pt" to="368.25pt,7.15pt" o:gfxdata="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"/>
+              <v:line w14:anchorId="4AB834C2" id="Line 57" o:spid="_x0000_s1026" style="position:absolute;z-index:251662336;visibility:visible;mso-wrap-style:square;mso-width-percent:0;mso-height-percent:0;mso-wrap-distance-left:9pt;mso-wrap-distance-top:0;mso-wrap-distance-right:9pt;mso-wrap-distance-bottom:0;mso-position-horizontal:absolute;mso-position-horizontal-relative:text;mso-position-vertical:absolute;mso-position-vertical-relative:text;mso-width-percent:0;mso-height-percent:0;mso-width-relative:page;mso-height-relative:page" from="107.25pt,7.15pt" to="368.25pt,7.15pt" o:gfxdata="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"/>
             </w:pict>
           </mc:Fallback>
         </mc:AlternateContent>
@@ -1628,93 +1628,55 @@
           <w:r>
             <w:fldChar w:fldCharType="separate"/>
           </w:r>
-          <w:bookmarkStart w:id="0" w:name="_GoBack"/>
-          <w:bookmarkEnd w:id="0"/>
-          <w:r>
-            <w:rPr>
-              <w:rStyle w:val="Hyperlink"/>
-            </w:rPr>
-            <w:fldChar w:fldCharType="begin"/>
-          </w:r>
-          <w:r>
-            <w:rPr>
-              <w:rStyle w:val="Hyperlink"/>
-            </w:rPr>
-            <w:instrText xml:space="preserve"> </w:instrText>
-          </w:r>
-          <w:r>
-            <w:instrText>HYPERLINK \l "_Toc16006092"</w:instrText>
-          </w:r>
-          <w:r>
-            <w:rPr>
-              <w:rStyle w:val="Hyperlink"/>
-            </w:rPr>
-            <w:instrText xml:space="preserve"> </w:instrText>
-          </w:r>
-          <w:r>
-            <w:rPr>
-              <w:rStyle w:val="Hyperlink"/>
-            </w:rPr>
-          </w:r>
-          <w:r>
-            <w:rPr>
-              <w:rStyle w:val="Hyperlink"/>
-            </w:rPr>
-            <w:fldChar w:fldCharType="separate"/>
-          </w:r>
-          <w:r>
-            <w:rPr>
-              <w:rStyle w:val="Hyperlink"/>
-            </w:rPr>
-            <w:t>PHẦN I. MỞ ĐẦU</w:t>
-          </w:r>
-          <w:r>
-            <w:rPr>
-              <w:webHidden/>
-            </w:rPr>
-            <w:tab/>
-          </w:r>
-          <w:r>
-            <w:rPr>
-              <w:webHidden/>
-            </w:rPr>
-            <w:fldChar w:fldCharType="begin"/>
-          </w:r>
-          <w:r>
-            <w:rPr>
-              <w:webHidden/>
-            </w:rPr>
-            <w:instrText xml:space="preserve"> PAGEREF _Toc16006092 \h </w:instrText>
-          </w:r>
-          <w:r>
-            <w:rPr>
-              <w:webHidden/>
-            </w:rPr>
-          </w:r>
-          <w:r>
-            <w:rPr>
-              <w:webHidden/>
-            </w:rPr>
-            <w:fldChar w:fldCharType="separate"/>
-          </w:r>
-          <w:r>
-            <w:rPr>
-              <w:webHidden/>
-            </w:rPr>
-            <w:t>1</w:t>
-          </w:r>
-          <w:r>
-            <w:rPr>
-              <w:webHidden/>
-            </w:rPr>
-            <w:fldChar w:fldCharType="end"/>
-          </w:r>
-          <w:r>
-            <w:rPr>
-              <w:rStyle w:val="Hyperlink"/>
-            </w:rPr>
-            <w:fldChar w:fldCharType="end"/>
-          </w:r>
+          <w:hyperlink w:anchor="_Toc16006092" w:history="1">
+            <w:r>
+              <w:rPr>
+                <w:rStyle w:val="Hyperlink"/>
+              </w:rPr>
+              <w:t>PHẦN I. MỞ ĐẦU</w:t>
+            </w:r>
+            <w:r>
+              <w:rPr>
+                <w:webHidden/>
+              </w:rPr>
+              <w:tab/>
+            </w:r>
+            <w:r>
+              <w:rPr>
+                <w:webHidden/>
+              </w:rPr>
+              <w:fldChar w:fldCharType="begin"/>
+            </w:r>
+            <w:r>
+              <w:rPr>
+                <w:webHidden/>
+              </w:rPr>
+              <w:instrText xml:space="preserve"> PAGEREF _Toc16006092 \h </w:instrText>
+            </w:r>
+            <w:r>
+              <w:rPr>
+                <w:webHidden/>
+              </w:rPr>
+            </w:r>
+            <w:r>
+              <w:rPr>
+                <w:webHidden/>
+              </w:rPr>
+              <w:fldChar w:fldCharType="separate"/>
+            </w:r>
+            <w:r>
+              <w:rPr>
+                <w:webHidden/>
+              </w:rPr>
+              <w:t>1</w:t>
+            </w:r>
+            <w:r>
+              <w:rPr>
+                <w:webHidden/>
+              </w:rPr>
+              <w:fldChar w:fldCharType="end"/>
+            </w:r>
+          </w:hyperlink>
         </w:p>
         <w:p>
           <w:pPr>
@@ -4233,7 +4195,7 @@
           <w:color w:val="auto"/>
         </w:rPr>
       </w:pPr>
-      <w:bookmarkStart w:id="1" w:name="_Toc16006092"/>
+      <w:bookmarkStart w:id="0" w:name="_Toc16006092"/>
       <w:r>
         <w:rPr>
           <w:rFonts w:cs="Times New Roman"/>
@@ -4242,7 +4204,7 @@
         <w:lastRenderedPageBreak/>
         <w:t>PHẦN I. MỞ ĐẦU</w:t>
       </w:r>
-      <w:bookmarkEnd w:id="1"/>
+      <w:bookmarkEnd w:id="0"/>
     </w:p>
     <w:p>
       <w:pPr>
@@ -4259,14 +4221,14 @@
           <w:sz w:val="28"/>
         </w:rPr>
       </w:pPr>
-      <w:bookmarkStart w:id="2" w:name="_Toc357804478"/>
-      <w:bookmarkStart w:id="3" w:name="_Toc358168457"/>
-      <w:bookmarkStart w:id="4" w:name="_Toc358929261"/>
-      <w:bookmarkStart w:id="5" w:name="_Toc420708469"/>
-      <w:bookmarkStart w:id="6" w:name="_Toc3491331"/>
-      <w:bookmarkStart w:id="7" w:name="_Toc8199100"/>
-      <w:bookmarkStart w:id="8" w:name="_Toc15715489"/>
-      <w:bookmarkStart w:id="9" w:name="_Toc16006093"/>
+      <w:bookmarkStart w:id="1" w:name="_Toc357804478"/>
+      <w:bookmarkStart w:id="2" w:name="_Toc358168457"/>
+      <w:bookmarkStart w:id="3" w:name="_Toc358929261"/>
+      <w:bookmarkStart w:id="4" w:name="_Toc420708469"/>
+      <w:bookmarkStart w:id="5" w:name="_Toc3491331"/>
+      <w:bookmarkStart w:id="6" w:name="_Toc8199100"/>
+      <w:bookmarkStart w:id="7" w:name="_Toc15715489"/>
+      <w:bookmarkStart w:id="8" w:name="_Toc16006093"/>
       <w:r>
         <w:rPr>
           <w:rFonts w:ascii="Times New Roman" w:hAnsi="Times New Roman" w:cs="Times New Roman"/>
@@ -4277,6 +4239,7 @@
         </w:rPr>
         <w:t>Tên đề tài</w:t>
       </w:r>
+      <w:bookmarkEnd w:id="1"/>
       <w:bookmarkEnd w:id="2"/>
       <w:bookmarkEnd w:id="3"/>
       <w:bookmarkEnd w:id="4"/>
@@ -4284,7 +4247,6 @@
       <w:bookmarkEnd w:id="6"/>
       <w:bookmarkEnd w:id="7"/>
       <w:bookmarkEnd w:id="8"/>
-      <w:bookmarkEnd w:id="9"/>
     </w:p>
     <w:p>
       <w:pPr>
@@ -4331,14 +4293,14 @@
           <w:lang w:val="vi-VN"/>
         </w:rPr>
       </w:pPr>
-      <w:bookmarkStart w:id="10" w:name="_Toc357804479"/>
-      <w:bookmarkStart w:id="11" w:name="_Toc358168458"/>
-      <w:bookmarkStart w:id="12" w:name="_Toc358929262"/>
-      <w:bookmarkStart w:id="13" w:name="_Toc420708470"/>
-      <w:bookmarkStart w:id="14" w:name="_Toc3491332"/>
-      <w:bookmarkStart w:id="15" w:name="_Toc8199101"/>
-      <w:bookmarkStart w:id="16" w:name="_Toc15715490"/>
-      <w:bookmarkStart w:id="17" w:name="_Toc16006094"/>
+      <w:bookmarkStart w:id="9" w:name="_Toc357804479"/>
+      <w:bookmarkStart w:id="10" w:name="_Toc358168458"/>
+      <w:bookmarkStart w:id="11" w:name="_Toc358929262"/>
+      <w:bookmarkStart w:id="12" w:name="_Toc420708470"/>
+      <w:bookmarkStart w:id="13" w:name="_Toc3491332"/>
+      <w:bookmarkStart w:id="14" w:name="_Toc8199101"/>
+      <w:bookmarkStart w:id="15" w:name="_Toc15715490"/>
+      <w:bookmarkStart w:id="16" w:name="_Toc16006094"/>
       <w:r>
         <w:rPr>
           <w:rFonts w:ascii="Times New Roman" w:hAnsi="Times New Roman" w:cs="Times New Roman"/>
@@ -4349,6 +4311,7 @@
         </w:rPr>
         <w:t>Lý do chọn đề tài</w:t>
       </w:r>
+      <w:bookmarkEnd w:id="9"/>
       <w:bookmarkEnd w:id="10"/>
       <w:bookmarkEnd w:id="11"/>
       <w:bookmarkEnd w:id="12"/>
@@ -4356,7 +4319,6 @@
       <w:bookmarkEnd w:id="14"/>
       <w:bookmarkEnd w:id="15"/>
       <w:bookmarkEnd w:id="16"/>
-      <w:bookmarkEnd w:id="17"/>
     </w:p>
     <w:p>
       <w:pPr>
@@ -4711,14 +4673,14 @@
           <w:lang w:val="vi-VN"/>
         </w:rPr>
       </w:pPr>
-      <w:bookmarkStart w:id="18" w:name="_Toc357804480"/>
-      <w:bookmarkStart w:id="19" w:name="_Toc358168459"/>
-      <w:bookmarkStart w:id="20" w:name="_Toc358929263"/>
-      <w:bookmarkStart w:id="21" w:name="_Toc420708471"/>
-      <w:bookmarkStart w:id="22" w:name="_Toc3491333"/>
-      <w:bookmarkStart w:id="23" w:name="_Toc8199102"/>
-      <w:bookmarkStart w:id="24" w:name="_Toc15715491"/>
-      <w:bookmarkStart w:id="25" w:name="_Toc16006095"/>
+      <w:bookmarkStart w:id="17" w:name="_Toc357804480"/>
+      <w:bookmarkStart w:id="18" w:name="_Toc358168459"/>
+      <w:bookmarkStart w:id="19" w:name="_Toc358929263"/>
+      <w:bookmarkStart w:id="20" w:name="_Toc420708471"/>
+      <w:bookmarkStart w:id="21" w:name="_Toc3491333"/>
+      <w:bookmarkStart w:id="22" w:name="_Toc8199102"/>
+      <w:bookmarkStart w:id="23" w:name="_Toc15715491"/>
+      <w:bookmarkStart w:id="24" w:name="_Toc16006095"/>
       <w:r>
         <w:rPr>
           <w:rFonts w:ascii="Times New Roman" w:hAnsi="Times New Roman" w:cs="Times New Roman"/>
@@ -4729,6 +4691,7 @@
         </w:rPr>
         <w:t>Mục đích</w:t>
       </w:r>
+      <w:bookmarkEnd w:id="17"/>
       <w:bookmarkEnd w:id="18"/>
       <w:bookmarkEnd w:id="19"/>
       <w:bookmarkEnd w:id="20"/>
@@ -4736,7 +4699,6 @@
       <w:bookmarkEnd w:id="22"/>
       <w:bookmarkEnd w:id="23"/>
       <w:bookmarkEnd w:id="24"/>
-      <w:bookmarkEnd w:id="25"/>
     </w:p>
     <w:p>
       <w:pPr>
@@ -4747,9 +4709,9 @@
           <w:szCs w:val="26"/>
         </w:rPr>
       </w:pPr>
-      <w:bookmarkStart w:id="26" w:name="_Toc357804481"/>
-      <w:bookmarkStart w:id="27" w:name="_Toc358168460"/>
-      <w:bookmarkStart w:id="28" w:name="_Toc358929264"/>
+      <w:bookmarkStart w:id="25" w:name="_Toc357804481"/>
+      <w:bookmarkStart w:id="26" w:name="_Toc358168460"/>
+      <w:bookmarkStart w:id="27" w:name="_Toc358929264"/>
       <w:r>
         <w:rPr>
           <w:sz w:val="26"/>
@@ -4834,11 +4796,11 @@
           <w:lang w:val="vi-VN"/>
         </w:rPr>
       </w:pPr>
-      <w:bookmarkStart w:id="29" w:name="_Toc420708472"/>
-      <w:bookmarkStart w:id="30" w:name="_Toc3491334"/>
-      <w:bookmarkStart w:id="31" w:name="_Toc8199103"/>
-      <w:bookmarkStart w:id="32" w:name="_Toc15715492"/>
-      <w:bookmarkStart w:id="33" w:name="_Toc16006096"/>
+      <w:bookmarkStart w:id="28" w:name="_Toc420708472"/>
+      <w:bookmarkStart w:id="29" w:name="_Toc3491334"/>
+      <w:bookmarkStart w:id="30" w:name="_Toc8199103"/>
+      <w:bookmarkStart w:id="31" w:name="_Toc15715492"/>
+      <w:bookmarkStart w:id="32" w:name="_Toc16006096"/>
       <w:r>
         <w:rPr>
           <w:rFonts w:ascii="Times New Roman" w:hAnsi="Times New Roman" w:cs="Times New Roman"/>
@@ -4849,6 +4811,7 @@
         </w:rPr>
         <w:t>Mục tiêu</w:t>
       </w:r>
+      <w:bookmarkEnd w:id="25"/>
       <w:bookmarkEnd w:id="26"/>
       <w:bookmarkEnd w:id="27"/>
       <w:bookmarkEnd w:id="28"/>
@@ -4856,7 +4819,6 @@
       <w:bookmarkEnd w:id="30"/>
       <w:bookmarkEnd w:id="31"/>
       <w:bookmarkEnd w:id="32"/>
-      <w:bookmarkEnd w:id="33"/>
     </w:p>
     <w:p>
       <w:pPr>
@@ -5072,14 +5034,14 @@
           <w:lang w:val="vi-VN"/>
         </w:rPr>
       </w:pPr>
-      <w:bookmarkStart w:id="34" w:name="_Toc357804482"/>
-      <w:bookmarkStart w:id="35" w:name="_Toc358168461"/>
-      <w:bookmarkStart w:id="36" w:name="_Toc358929265"/>
-      <w:bookmarkStart w:id="37" w:name="_Toc420708473"/>
-      <w:bookmarkStart w:id="38" w:name="_Toc3491335"/>
-      <w:bookmarkStart w:id="39" w:name="_Toc8199104"/>
-      <w:bookmarkStart w:id="40" w:name="_Toc15715493"/>
-      <w:bookmarkStart w:id="41" w:name="_Toc16006097"/>
+      <w:bookmarkStart w:id="33" w:name="_Toc357804482"/>
+      <w:bookmarkStart w:id="34" w:name="_Toc358168461"/>
+      <w:bookmarkStart w:id="35" w:name="_Toc358929265"/>
+      <w:bookmarkStart w:id="36" w:name="_Toc420708473"/>
+      <w:bookmarkStart w:id="37" w:name="_Toc3491335"/>
+      <w:bookmarkStart w:id="38" w:name="_Toc8199104"/>
+      <w:bookmarkStart w:id="39" w:name="_Toc15715493"/>
+      <w:bookmarkStart w:id="40" w:name="_Toc16006097"/>
       <w:r>
         <w:rPr>
           <w:rFonts w:ascii="Times New Roman" w:hAnsi="Times New Roman" w:cs="Times New Roman"/>
@@ -5091,9 +5053,9 @@
         </w:rPr>
         <w:t>Bố cục đề tài</w:t>
       </w:r>
+      <w:bookmarkEnd w:id="33"/>
       <w:bookmarkEnd w:id="34"/>
       <w:bookmarkEnd w:id="35"/>
-      <w:bookmarkEnd w:id="36"/>
       <w:r>
         <w:rPr>
           <w:rFonts w:ascii="Times New Roman" w:hAnsi="Times New Roman" w:cs="Times New Roman"/>
@@ -5115,11 +5077,11 @@
         </w:rPr>
         <w:t>(nội dung chính: 3 chương)</w:t>
       </w:r>
+      <w:bookmarkEnd w:id="36"/>
       <w:bookmarkEnd w:id="37"/>
       <w:bookmarkEnd w:id="38"/>
       <w:bookmarkEnd w:id="39"/>
       <w:bookmarkEnd w:id="40"/>
-      <w:bookmarkEnd w:id="41"/>
     </w:p>
     <w:p>
       <w:pPr>
@@ -5342,7 +5304,7 @@
           <w:szCs w:val="28"/>
         </w:rPr>
       </w:pPr>
-      <w:bookmarkStart w:id="42" w:name="_Toc16006098"/>
+      <w:bookmarkStart w:id="41" w:name="_Toc16006098"/>
       <w:r>
         <w:rPr>
           <w:rFonts w:ascii="Times New Roman" w:hAnsi="Times New Roman" w:cs="Times New Roman"/>
@@ -5353,7 +5315,7 @@
         </w:rPr>
         <w:t>Phương pháp</w:t>
       </w:r>
-      <w:bookmarkEnd w:id="42"/>
+      <w:bookmarkEnd w:id="41"/>
     </w:p>
     <w:p>
       <w:pPr>
@@ -5368,7 +5330,7 @@
           <w:lang w:val="vi-VN"/>
         </w:rPr>
       </w:pPr>
-      <w:bookmarkStart w:id="43" w:name="_Toc16006099"/>
+      <w:bookmarkStart w:id="42" w:name="_Toc16006099"/>
       <w:r>
         <w:t xml:space="preserve">Coming </w:t>
       </w:r>
@@ -5380,7 +5342,7 @@
       <w:r>
         <w:t>--!</w:t>
       </w:r>
-      <w:bookmarkEnd w:id="43"/>
+      <w:bookmarkEnd w:id="42"/>
     </w:p>
     <w:p>
       <w:pPr>
@@ -5406,7 +5368,7 @@
           <w:color w:val="auto"/>
         </w:rPr>
       </w:pPr>
-      <w:bookmarkStart w:id="44" w:name="_Toc16006100"/>
+      <w:bookmarkStart w:id="43" w:name="_Toc16006100"/>
       <w:r>
         <w:rPr>
           <w:rFonts w:cs="Times New Roman"/>
@@ -5415,7 +5377,7 @@
         <w:lastRenderedPageBreak/>
         <w:t>PHẦN II. NỘI DUNG</w:t>
       </w:r>
-      <w:bookmarkEnd w:id="44"/>
+      <w:bookmarkEnd w:id="43"/>
     </w:p>
     <w:p>
       <w:pPr>
@@ -5429,8 +5391,8 @@
           <w:sz w:val="36"/>
         </w:rPr>
       </w:pPr>
+      <w:bookmarkStart w:id="44" w:name="_Toc16006101"/>
       <w:bookmarkStart w:id="45" w:name="_Hlk16005240"/>
-      <w:bookmarkStart w:id="46" w:name="_Toc16006101"/>
       <w:r>
         <w:rPr>
           <w:rFonts w:ascii="Times New Roman" w:hAnsi="Times New Roman" w:cs="Times New Roman"/>
@@ -5449,7 +5411,7 @@
         </w:rPr>
         <w:t>PHÂN TÍCH THIẾT KẾ HỆ THỐNG</w:t>
       </w:r>
-      <w:bookmarkEnd w:id="46"/>
+      <w:bookmarkEnd w:id="44"/>
     </w:p>
     <w:p>
       <w:pPr>
@@ -5465,7 +5427,7 @@
           <w:sz w:val="28"/>
         </w:rPr>
       </w:pPr>
-      <w:bookmarkStart w:id="47" w:name="_Toc16006102"/>
+      <w:bookmarkStart w:id="46" w:name="_Toc16006102"/>
       <w:bookmarkEnd w:id="45"/>
       <w:r>
         <w:rPr>
@@ -5474,7 +5436,7 @@
         </w:rPr>
         <w:t>Biểu đồ use case</w:t>
       </w:r>
-      <w:bookmarkEnd w:id="47"/>
+      <w:bookmarkEnd w:id="46"/>
     </w:p>
     <w:p>
       <w:pPr>
@@ -5490,7 +5452,7 @@
           <w:sz w:val="28"/>
         </w:rPr>
       </w:pPr>
-      <w:bookmarkStart w:id="48" w:name="_Toc16006103"/>
+      <w:bookmarkStart w:id="47" w:name="_Toc16006103"/>
       <w:r>
         <w:rPr>
           <w:b/>
@@ -5498,7 +5460,7 @@
         </w:rPr>
         <w:t>Biểu đồ use case chính</w:t>
       </w:r>
-      <w:bookmarkEnd w:id="48"/>
+      <w:bookmarkEnd w:id="47"/>
     </w:p>
     <w:p>
       <w:pPr>
@@ -5589,7 +5551,7 @@
           <w:b/>
         </w:rPr>
       </w:pPr>
-      <w:bookmarkStart w:id="49" w:name="_Toc16006104"/>
+      <w:bookmarkStart w:id="48" w:name="_Toc16006104"/>
       <w:r>
         <w:rPr>
           <w:b/>
@@ -5604,7 +5566,7 @@
         </w:rPr>
         <w:t>2</w:t>
       </w:r>
-      <w:bookmarkEnd w:id="49"/>
+      <w:bookmarkEnd w:id="48"/>
     </w:p>
     <w:p>
       <w:pPr>
@@ -5619,7 +5581,7 @@
           <w:b/>
         </w:rPr>
       </w:pPr>
-      <w:bookmarkStart w:id="50" w:name="_Toc16006105"/>
+      <w:bookmarkStart w:id="49" w:name="_Toc16006105"/>
       <w:r>
         <w:rPr>
           <w:b/>
@@ -5627,7 +5589,7 @@
         </w:rPr>
         <w:t>Use case “Đăng nhập”</w:t>
       </w:r>
-      <w:bookmarkEnd w:id="50"/>
+      <w:bookmarkEnd w:id="49"/>
     </w:p>
     <w:p>
       <w:pPr>
@@ -5719,7 +5681,7 @@
           <w:sz w:val="28"/>
         </w:rPr>
       </w:pPr>
-      <w:bookmarkStart w:id="51" w:name="_Toc16006106"/>
+      <w:bookmarkStart w:id="50" w:name="_Toc16006106"/>
       <w:r>
         <w:rPr>
           <w:b/>
@@ -5728,7 +5690,7 @@
         <w:lastRenderedPageBreak/>
         <w:t>Use case “Quản lý gia phả”</w:t>
       </w:r>
-      <w:bookmarkEnd w:id="51"/>
+      <w:bookmarkEnd w:id="50"/>
     </w:p>
     <w:p>
       <w:pPr>
@@ -6118,7 +6080,7 @@
           <w:sz w:val="28"/>
         </w:rPr>
       </w:pPr>
-      <w:bookmarkStart w:id="52" w:name="_Toc16006107"/>
+      <w:bookmarkStart w:id="51" w:name="_Toc16006107"/>
       <w:r>
         <w:rPr>
           <w:b/>
@@ -6126,7 +6088,7 @@
         </w:rPr>
         <w:t>Use case “Xem thông tin gia phả”</w:t>
       </w:r>
-      <w:bookmarkEnd w:id="52"/>
+      <w:bookmarkEnd w:id="51"/>
     </w:p>
     <w:p>
       <w:pPr>
@@ -6224,7 +6186,7 @@
           <w:sz w:val="28"/>
         </w:rPr>
       </w:pPr>
-      <w:bookmarkStart w:id="53" w:name="_Toc16006108"/>
+      <w:bookmarkStart w:id="52" w:name="_Toc16006108"/>
       <w:r>
         <w:rPr>
           <w:b/>
@@ -6232,7 +6194,7 @@
         </w:rPr>
         <w:t>Use case “Quản lý nội dung”</w:t>
       </w:r>
-      <w:bookmarkEnd w:id="53"/>
+      <w:bookmarkEnd w:id="52"/>
     </w:p>
     <w:p>
       <w:pPr>
@@ -6328,7 +6290,7 @@
           <w:sz w:val="28"/>
         </w:rPr>
       </w:pPr>
-      <w:bookmarkStart w:id="54" w:name="_Toc16006109"/>
+      <w:bookmarkStart w:id="53" w:name="_Toc16006109"/>
       <w:r>
         <w:rPr>
           <w:b/>
@@ -6336,7 +6298,7 @@
         </w:rPr>
         <w:t>Mô tả use case</w:t>
       </w:r>
-      <w:bookmarkEnd w:id="54"/>
+      <w:bookmarkEnd w:id="53"/>
     </w:p>
     <w:p>
       <w:pPr>
@@ -6351,7 +6313,7 @@
           <w:b/>
         </w:rPr>
       </w:pPr>
-      <w:bookmarkStart w:id="55" w:name="_Toc16006110"/>
+      <w:bookmarkStart w:id="54" w:name="_Toc16006110"/>
       <w:r>
         <w:rPr>
           <w:b/>
@@ -6360,7 +6322,7 @@
         </w:rPr>
         <w:t>Use case: LogIn (Đăng nhập)</w:t>
       </w:r>
-      <w:bookmarkEnd w:id="55"/>
+      <w:bookmarkEnd w:id="54"/>
     </w:p>
     <w:p>
       <w:pPr>
@@ -7392,7 +7354,7 @@
           <w:b/>
         </w:rPr>
       </w:pPr>
-      <w:bookmarkStart w:id="56" w:name="_Toc16006111"/>
+      <w:bookmarkStart w:id="55" w:name="_Toc16006111"/>
       <w:r>
         <w:rPr>
           <w:b/>
@@ -7433,7 +7395,7 @@
         </w:rPr>
         <w:t>alogy (Quản lý gia phả)</w:t>
       </w:r>
-      <w:bookmarkEnd w:id="56"/>
+      <w:bookmarkEnd w:id="55"/>
     </w:p>
     <w:p>
       <w:pPr>
@@ -7895,7 +7857,7 @@
           <w:b/>
         </w:rPr>
       </w:pPr>
-      <w:bookmarkStart w:id="57" w:name="_Toc16006112"/>
+      <w:bookmarkStart w:id="56" w:name="_Toc16006112"/>
       <w:r>
         <w:rPr>
           <w:b/>
@@ -7904,7 +7866,7 @@
         </w:rPr>
         <w:t>Use case: See Genealogy Information (Xem thông tin gia phả)</w:t>
       </w:r>
-      <w:bookmarkEnd w:id="57"/>
+      <w:bookmarkEnd w:id="56"/>
     </w:p>
     <w:p>
       <w:pPr>
@@ -8427,7 +8389,7 @@
           <w:b/>
         </w:rPr>
       </w:pPr>
-      <w:bookmarkStart w:id="58" w:name="_Toc16006113"/>
+      <w:bookmarkStart w:id="57" w:name="_Toc16006113"/>
       <w:r>
         <w:rPr>
           <w:b/>
@@ -8442,7 +8404,7 @@
         </w:rPr>
         <w:t>: Manage Content (Quản lý nội dung)</w:t>
       </w:r>
-      <w:bookmarkEnd w:id="58"/>
+      <w:bookmarkEnd w:id="57"/>
     </w:p>
     <w:p>
       <w:pPr>
@@ -9050,7 +9012,7 @@
           <w:sz w:val="28"/>
         </w:rPr>
       </w:pPr>
-      <w:bookmarkStart w:id="59" w:name="_Toc16006114"/>
+      <w:bookmarkStart w:id="58" w:name="_Toc16006114"/>
       <w:r>
         <w:rPr>
           <w:b/>
@@ -9058,7 +9020,7 @@
         </w:rPr>
         <w:t>Phân tích use case</w:t>
       </w:r>
-      <w:bookmarkEnd w:id="59"/>
+      <w:bookmarkEnd w:id="58"/>
     </w:p>
     <w:p>
       <w:pPr>
@@ -9074,7 +9036,7 @@
           <w:sz w:val="28"/>
         </w:rPr>
       </w:pPr>
-      <w:bookmarkStart w:id="60" w:name="_Toc16006115"/>
+      <w:bookmarkStart w:id="59" w:name="_Toc16006115"/>
       <w:r>
         <w:rPr>
           <w:b/>
@@ -9096,7 +9058,7 @@
         </w:rPr>
         <w:t xml:space="preserve"> “Đăng nhập”</w:t>
       </w:r>
-      <w:bookmarkEnd w:id="60"/>
+      <w:bookmarkEnd w:id="59"/>
     </w:p>
     <w:p>
       <w:pPr>
@@ -9445,7 +9407,7 @@
           <w:b/>
         </w:rPr>
       </w:pPr>
-      <w:bookmarkStart w:id="61" w:name="_Toc16006116"/>
+      <w:bookmarkStart w:id="60" w:name="_Toc16006116"/>
       <w:r>
         <w:rPr>
           <w:b/>
@@ -9488,7 +9450,7 @@
         </w:rPr>
         <w:t>”</w:t>
       </w:r>
-      <w:bookmarkEnd w:id="61"/>
+      <w:bookmarkEnd w:id="60"/>
     </w:p>
     <w:p>
       <w:pPr>
@@ -10259,7 +10221,7 @@
           <w:b/>
         </w:rPr>
       </w:pPr>
-      <w:bookmarkStart w:id="62" w:name="_Toc16006117"/>
+      <w:bookmarkStart w:id="61" w:name="_Toc16006117"/>
       <w:r>
         <w:rPr>
           <w:b/>
@@ -10295,7 +10257,7 @@
         </w:rPr>
         <w:t>”</w:t>
       </w:r>
-      <w:bookmarkEnd w:id="62"/>
+      <w:bookmarkEnd w:id="61"/>
     </w:p>
     <w:p>
       <w:pPr>
@@ -10662,7 +10624,7 @@
           <w:b/>
         </w:rPr>
       </w:pPr>
-      <w:bookmarkStart w:id="63" w:name="_Toc16006118"/>
+      <w:bookmarkStart w:id="62" w:name="_Toc16006118"/>
       <w:r>
         <w:rPr>
           <w:b/>
@@ -10699,7 +10661,7 @@
         </w:rPr>
         <w:t>”</w:t>
       </w:r>
-      <w:bookmarkEnd w:id="63"/>
+      <w:bookmarkEnd w:id="62"/>
     </w:p>
     <w:p>
       <w:pPr>
@@ -10931,7 +10893,7 @@
           <w:sz w:val="36"/>
         </w:rPr>
       </w:pPr>
-      <w:bookmarkStart w:id="64" w:name="_Toc16006119"/>
+      <w:bookmarkStart w:id="63" w:name="_Toc16006119"/>
       <w:r>
         <w:rPr>
           <w:rFonts w:ascii="Times New Roman" w:hAnsi="Times New Roman" w:cs="Times New Roman"/>
@@ -10969,7 +10931,7 @@
         </w:rPr>
         <w:t>THIẾT KẾ CƠ SỞ DỮ LIỆU</w:t>
       </w:r>
-      <w:bookmarkEnd w:id="64"/>
+      <w:bookmarkEnd w:id="63"/>
     </w:p>
     <w:p>
       <w:pPr>
@@ -10978,6 +10940,7 @@
           <w:ilvl w:val="1"/>
           <w:numId w:val="15"/>
         </w:numPr>
+        <w:spacing w:line="360" w:lineRule="auto"/>
         <w:ind w:left="450"/>
       </w:pPr>
       <w:r>
@@ -10987,59 +10950,12 @@
         </w:rPr>
         <w:t>AA</w:t>
       </w:r>
-    </w:p>
-    <w:p>
-      <w:pPr>
-        <w:pStyle w:val="ListParagraph"/>
-        <w:numPr>
-          <w:ilvl w:val="2"/>
-          <w:numId w:val="15"/>
-        </w:numPr>
-      </w:pPr>
-      <w:r>
-        <w:rPr>
-          <w:b/>
-          <w:sz w:val="28"/>
-        </w:rPr>
-        <w:t>A</w:t>
-      </w:r>
-    </w:p>
-    <w:p>
-      <w:pPr>
-        <w:pStyle w:val="ListParagraph"/>
-        <w:numPr>
-          <w:ilvl w:val="2"/>
-          <w:numId w:val="15"/>
-        </w:numPr>
-      </w:pPr>
-      <w:r>
-        <w:rPr>
-          <w:b/>
-          <w:sz w:val="28"/>
-        </w:rPr>
-        <w:t>B</w:t>
-      </w:r>
-    </w:p>
-    <w:p>
-      <w:pPr>
-        <w:pStyle w:val="ListParagraph"/>
-        <w:numPr>
-          <w:ilvl w:val="1"/>
-          <w:numId w:val="15"/>
-        </w:numPr>
-        <w:ind w:left="450"/>
-      </w:pPr>
-      <w:r>
-        <w:rPr>
-          <w:b/>
-          <w:sz w:val="28"/>
-        </w:rPr>
-        <w:t>BB</w:t>
-      </w:r>
-    </w:p>
-    <w:p>
-      <w:pPr>
-        <w:spacing w:after="200" w:line="276" w:lineRule="auto"/>
+      <w:bookmarkStart w:id="64" w:name="_GoBack"/>
+      <w:bookmarkEnd w:id="64"/>
+    </w:p>
+    <w:p>
+      <w:pPr>
+        <w:spacing w:after="200"/>
         <w:rPr>
           <w:rFonts w:eastAsiaTheme="majorEastAsia"/>
           <w:b/>
@@ -11047,6 +10963,46 @@
           <w:szCs w:val="26"/>
         </w:rPr>
       </w:pPr>
+      <w:r>
+        <w:rPr>
+          <w:noProof/>
+        </w:rPr>
+        <w:drawing>
+          <wp:inline distT="0" distB="0" distL="0" distR="0" wp14:anchorId="5A5F2BAD" wp14:editId="05E116CE">
+            <wp:extent cx="5943600" cy="6150610"/>
+            <wp:effectExtent l="0" t="0" r="0" b="2540"/>
+            <wp:docPr id="9" name="Picture 9"/>
+            <wp:cNvGraphicFramePr>
+              <a:graphicFrameLocks xmlns:a="http://schemas.openxmlformats.org/drawingml/2006/main" noChangeAspect="1"/>
+            </wp:cNvGraphicFramePr>
+            <a:graphic xmlns:a="http://schemas.openxmlformats.org/drawingml/2006/main">
+              <a:graphicData uri="http://schemas.openxmlformats.org/drawingml/2006/picture">
+                <pic:pic xmlns:pic="http://schemas.openxmlformats.org/drawingml/2006/picture">
+                  <pic:nvPicPr>
+                    <pic:cNvPr id="1" name=""/>
+                    <pic:cNvPicPr/>
+                  </pic:nvPicPr>
+                  <pic:blipFill>
+                    <a:blip r:embed="rId30"/>
+                    <a:stretch>
+                      <a:fillRect/>
+                    </a:stretch>
+                  </pic:blipFill>
+                  <pic:spPr>
+                    <a:xfrm>
+                      <a:off x="0" y="0"/>
+                      <a:ext cx="5943600" cy="6150610"/>
+                    </a:xfrm>
+                    <a:prstGeom prst="rect">
+                      <a:avLst/>
+                    </a:prstGeom>
+                  </pic:spPr>
+                </pic:pic>
+              </a:graphicData>
+            </a:graphic>
+          </wp:inline>
+        </w:drawing>
+      </w:r>
       <w:r>
         <w:rPr>
           <w:b/>
@@ -11215,8 +11171,8 @@
       </w:r>
     </w:p>
     <w:sectPr>
-      <w:headerReference w:type="default" r:id="rId30"/>
-      <w:footerReference w:type="default" r:id="rId31"/>
+      <w:headerReference w:type="default" r:id="rId31"/>
+      <w:footerReference w:type="default" r:id="rId32"/>
       <w:pgSz w:w="12240" w:h="15840"/>
       <w:pgMar w:top="1170" w:right="1440" w:bottom="1350" w:left="1440" w:header="720" w:footer="720" w:gutter="0"/>
       <w:pgNumType w:start="1"/>
@@ -11256,6 +11212,7 @@
         <w:docPartUnique/>
       </w:docPartObj>
     </w:sdtPr>
+    <w:sdtEndPr/>
     <w:sdtContent>
       <w:p>
         <w:pPr>
@@ -11277,6 +11234,7 @@
         <w:docPartUnique/>
       </w:docPartObj>
     </w:sdtPr>
+    <w:sdtEndPr/>
     <w:sdtContent>
       <w:p>
         <w:pPr>
@@ -11506,7 +11464,7 @@
             </mc:Choice>
             <mc:Fallback>
               <w:pict>
-                <v:shapetype w14:anchorId="3C797C52" id="_x0000_t32" coordsize="21600,21600" o:spt="32" o:oned="t" path="m,l21600,21600e" filled="f">
+                <v:shapetype w14:anchorId="5390453A" id="_x0000_t32" coordsize="21600,21600" o:spt="32" o:oned="t" path="m,l21600,21600e" filled="f">
                   <v:path arrowok="t" fillok="f" o:connecttype="none"/>
                   <o:lock v:ext="edit" shapetype="t"/>
                 </v:shapetype>
@@ -14440,7 +14398,7 @@
 </file>
 
 <file path=customXml/itemProps1.xml><?xml version="1.0" encoding="utf-8"?>
-<ds:datastoreItem xmlns:ds="http://schemas.openxmlformats.org/officeDocument/2006/customXml" ds:itemID="{95EA90CC-915A-4DCF-93F4-ECE6359C66FF}">
+<ds:datastoreItem xmlns:ds="http://schemas.openxmlformats.org/officeDocument/2006/customXml" ds:itemID="{A0F2061F-3B67-425A-A680-62D03BEEEFAD}">
   <ds:schemaRefs>
     <ds:schemaRef ds:uri="http://schemas.openxmlformats.org/officeDocument/2006/bibliography"/>
   </ds:schemaRefs>

</xml_diff>